<commit_message>
Continued work on final report
</commit_message>
<xml_diff>
--- a/docs/pongb_computer_graphics_final_project_report.docx
+++ b/docs/pongb_computer_graphics_final_project_report.docx
@@ -315,6 +315,9 @@
       <w:r>
         <w:t>to allow users to simulate robotic arms on their browsers to avoid the problems of high-cost and steep learning curves.</w:t>
       </w:r>
+      <w:r>
+        <w:t xml:space="preserve">  </w:t>
+      </w:r>
     </w:p>
     <w:p>
       <w:pPr>
@@ -348,10 +351,267 @@
       </w:pPr>
       <w:r>
         <w:tab/>
-        <w:t xml:space="preserve">To </w:t>
+        <w:t xml:space="preserve">I first looked at </w:t>
+      </w:r>
+      <w:r>
+        <w:t xml:space="preserve">the dimensions of </w:t>
+      </w:r>
+      <w:r>
+        <w:t>industrial robotic arms to d</w:t>
+      </w:r>
+      <w:r>
+        <w:t xml:space="preserve">etermine the scaling of the simulator’s canvas.  </w:t>
+      </w:r>
+      <w:r>
+        <w:t>From my research, I de</w:t>
+      </w:r>
+      <w:r>
+        <w:t xml:space="preserve">termined that the majority of robotic arms </w:t>
+      </w:r>
+      <w:r>
+        <w:t xml:space="preserve">at zero-configuration (this is the position </w:t>
+      </w:r>
+      <w:r>
+        <w:t xml:space="preserve">that the manufactures define as all joints in the arm are at 0 degrees; usually zero-configuration is </w:t>
+      </w:r>
+      <w:r>
+        <w:t xml:space="preserve">when the arm is pointing straight out) </w:t>
+      </w:r>
+      <w:r>
+        <w:t>are within a 10-foot workspace.  This mean</w:t>
+      </w:r>
+      <w:r>
+        <w:t>s that my canvas scaling was from -10 to 10 in all directions.</w:t>
+      </w:r>
+      <w:r>
+        <w:t xml:space="preserve">  As a result, my projection matrix was set using this constraint.</w:t>
+      </w:r>
+    </w:p>
+    <w:p>
+      <w:pPr>
+        <w:pStyle w:val="NoSpacing"/>
+      </w:pPr>
+    </w:p>
+    <w:p>
+      <w:pPr>
+        <w:pStyle w:val="NoSpacing"/>
+      </w:pPr>
+      <w:r>
+        <w:tab/>
+        <w:t xml:space="preserve">Next, </w:t>
+      </w:r>
+      <w:r>
+        <w:t xml:space="preserve">I had to determine </w:t>
+      </w:r>
+      <w:r>
+        <w:t>what the be</w:t>
+      </w:r>
+      <w:r>
+        <w:t xml:space="preserve">st possible viewing angle was.  Originally, </w:t>
+      </w:r>
+      <w:r>
+        <w:t xml:space="preserve">I wanted a wide and sweeping view of the robot from </w:t>
+      </w:r>
+      <w:r>
+        <w:t xml:space="preserve">Cartesian location </w:t>
+      </w:r>
+      <w:r>
+        <w:t>(1, 1, 1).</w:t>
+      </w:r>
+      <w:r>
+        <w:t xml:space="preserve">  However, </w:t>
+      </w:r>
+      <w:r>
+        <w:t xml:space="preserve">after initial setting my model-view matrix to look at (1, 1, 1), </w:t>
+      </w:r>
+      <w:r>
+        <w:t xml:space="preserve">I realized that the camera was zoomed out too far; </w:t>
+      </w:r>
+      <w:r>
+        <w:t xml:space="preserve">the robot arm was rendering too small!  </w:t>
+      </w:r>
+      <w:r>
+        <w:t xml:space="preserve">To compensate, </w:t>
+      </w:r>
+      <w:r>
+        <w:t xml:space="preserve">I set the camera at Cartesian (0.1, 0.1, 0.1); </w:t>
+      </w:r>
+      <w:r>
+        <w:t>this gives the same effect as setting the camera at (1, 1, 1) except the field of view is narrower and thus the robot is more clearly seen.</w:t>
+      </w:r>
+      <w:r>
+        <w:t xml:space="preserve">  Thus, my model-view matrix is init</w:t>
+      </w:r>
+      <w:r>
+        <w:t>ially set to (0.1, 0.1, 0.1) while</w:t>
+      </w:r>
+      <w:r>
+        <w:t xml:space="preserve"> treating the positive Z-Axis as </w:t>
+      </w:r>
+      <w:r>
+        <w:t>the “up” direction.</w:t>
+      </w:r>
+    </w:p>
+    <w:p>
+      <w:pPr>
+        <w:pStyle w:val="NoSpacing"/>
+      </w:pPr>
+    </w:p>
+    <w:p>
+      <w:pPr>
+        <w:pStyle w:val="NoSpacing"/>
+      </w:pPr>
+      <w:r>
+        <w:tab/>
+      </w:r>
+      <w:r>
+        <w:t xml:space="preserve">With the viewing out of the way, </w:t>
+      </w:r>
+      <w:r>
+        <w:t xml:space="preserve">I now needed to determine the functions needed to calculate the robot’s forward kinematics.  </w:t>
+      </w:r>
+      <w:r>
+        <w:t xml:space="preserve">The forward kinematics </w:t>
+      </w:r>
+      <w:r>
+        <w:t xml:space="preserve">is the procedure in which </w:t>
+      </w:r>
+      <w:r>
+        <w:t xml:space="preserve">the orientation and location of each joint in the robot is determined.  </w:t>
+      </w:r>
+      <w:r>
+        <w:t xml:space="preserve">The forward kinematics is comprised of two parts: a rotational and </w:t>
+      </w:r>
+      <w:r>
+        <w:t xml:space="preserve">a translational calculation.  </w:t>
+      </w:r>
+      <w:r>
+        <w:t>The rotational portion determines the angle that</w:t>
+      </w:r>
+      <w:r>
+        <w:t xml:space="preserve"> a joint is oriented; it is simply the sum of all the prior joint angles together.</w:t>
+      </w:r>
+      <w:r>
+        <w:t xml:space="preserve">  The translational forward kinematics determines the current Cartesian location of a joint.  For </w:t>
+      </w:r>
+      <w:r>
+        <w:t xml:space="preserve">a reference frame </w:t>
+      </w:r>
+      <m:oMath>
+        <m:sSub>
+          <m:sSubPr>
+            <m:ctrlPr>
+              <w:rPr>
+                <w:rFonts w:ascii="Cambria Math" w:hAnsi="Cambria Math"/>
+                <w:i/>
+              </w:rPr>
+            </m:ctrlPr>
+          </m:sSubPr>
+          <m:e>
+            <m:r>
+              <w:rPr>
+                <w:rFonts w:ascii="Cambria Math" w:hAnsi="Cambria Math"/>
+              </w:rPr>
+              <m:t>ε</m:t>
+            </m:r>
+          </m:e>
+          <m:sub>
+            <m:r>
+              <w:rPr>
+                <w:rFonts w:ascii="Cambria Math" w:hAnsi="Cambria Math"/>
+              </w:rPr>
+              <m:t>0</m:t>
+            </m:r>
+          </m:sub>
+        </m:sSub>
+      </m:oMath>
+      <w:r>
+        <w:rPr>
+          <w:rFonts w:eastAsiaTheme="minorEastAsia"/>
+        </w:rPr>
+        <w:t xml:space="preserve"> and a frame </w:t>
+      </w:r>
+      <m:oMath>
+        <m:sSub>
+          <m:sSubPr>
+            <m:ctrlPr>
+              <w:rPr>
+                <w:rFonts w:ascii="Cambria Math" w:eastAsiaTheme="minorEastAsia" w:hAnsi="Cambria Math"/>
+                <w:i/>
+              </w:rPr>
+            </m:ctrlPr>
+          </m:sSubPr>
+          <m:e>
+            <m:r>
+              <w:rPr>
+                <w:rFonts w:ascii="Cambria Math" w:eastAsiaTheme="minorEastAsia" w:hAnsi="Cambria Math"/>
+              </w:rPr>
+              <m:t>ε</m:t>
+            </m:r>
+          </m:e>
+          <m:sub>
+            <m:r>
+              <w:rPr>
+                <w:rFonts w:ascii="Cambria Math" w:eastAsiaTheme="minorEastAsia" w:hAnsi="Cambria Math"/>
+              </w:rPr>
+              <m:t>T</m:t>
+            </m:r>
+          </m:sub>
+        </m:sSub>
+      </m:oMath>
+      <w:r>
+        <w:rPr>
+          <w:rFonts w:eastAsiaTheme="minorEastAsia"/>
+        </w:rPr>
+        <w:t xml:space="preserve"> attached to </w:t>
       </w:r>
       <w:bookmarkStart w:id="0" w:name="_GoBack"/>
       <w:bookmarkEnd w:id="0"/>
+    </w:p>
+    <w:p>
+      <w:pPr>
+        <w:pStyle w:val="NoSpacing"/>
+      </w:pPr>
+    </w:p>
+    <w:p>
+      <w:pPr>
+        <w:pStyle w:val="NoSpacing"/>
+        <w:rPr>
+          <w:b/>
+          <w:u w:val="single"/>
+        </w:rPr>
+      </w:pPr>
+      <w:r>
+        <w:rPr>
+          <w:b/>
+          <w:u w:val="single"/>
+        </w:rPr>
+        <w:t>Challenges Faced and Overcome</w:t>
+      </w:r>
+    </w:p>
+    <w:p>
+      <w:pPr>
+        <w:pStyle w:val="NoSpacing"/>
+      </w:pPr>
+    </w:p>
+    <w:p>
+      <w:pPr>
+        <w:pStyle w:val="NoSpacing"/>
+      </w:pPr>
+      <w:r>
+        <w:lastRenderedPageBreak/>
+        <w:tab/>
+        <w:t xml:space="preserve">My first challenge was encountered when writing the </w:t>
+      </w:r>
+      <w:r>
+        <w:t xml:space="preserve">functions to calculate the robot arm’s forward kinematics.  </w:t>
+      </w:r>
+      <w:r>
+        <w:t>After reading through “MV.js”</w:t>
+      </w:r>
+      <w:r>
+        <w:t xml:space="preserve">, </w:t>
+      </w:r>
     </w:p>
     <w:sectPr>
       <w:pgSz w:w="12240" w:h="15840"/>
@@ -570,6 +830,46 @@
       <w:u w:val="single"/>
     </w:rPr>
   </w:style>
+  <w:style w:type="character" w:styleId="PlaceholderText">
+    <w:name w:val="Placeholder Text"/>
+    <w:basedOn w:val="DefaultParagraphFont"/>
+    <w:uiPriority w:val="99"/>
+    <w:semiHidden/>
+    <w:rsid w:val="0044298B"/>
+    <w:rPr>
+      <w:color w:val="808080"/>
+    </w:rPr>
+  </w:style>
+  <w:style w:type="paragraph" w:styleId="BalloonText">
+    <w:name w:val="Balloon Text"/>
+    <w:basedOn w:val="Normal"/>
+    <w:link w:val="BalloonTextChar"/>
+    <w:uiPriority w:val="99"/>
+    <w:semiHidden/>
+    <w:unhideWhenUsed/>
+    <w:rsid w:val="0044298B"/>
+    <w:pPr>
+      <w:spacing w:after="0" w:line="240" w:lineRule="auto"/>
+    </w:pPr>
+    <w:rPr>
+      <w:rFonts w:ascii="Tahoma" w:hAnsi="Tahoma" w:cs="Tahoma"/>
+      <w:sz w:val="16"/>
+      <w:szCs w:val="16"/>
+    </w:rPr>
+  </w:style>
+  <w:style w:type="character" w:customStyle="1" w:styleId="BalloonTextChar">
+    <w:name w:val="Balloon Text Char"/>
+    <w:basedOn w:val="DefaultParagraphFont"/>
+    <w:link w:val="BalloonText"/>
+    <w:uiPriority w:val="99"/>
+    <w:semiHidden/>
+    <w:rsid w:val="0044298B"/>
+    <w:rPr>
+      <w:rFonts w:ascii="Tahoma" w:hAnsi="Tahoma" w:cs="Tahoma"/>
+      <w:sz w:val="16"/>
+      <w:szCs w:val="16"/>
+    </w:rPr>
+  </w:style>
 </w:styles>
 </file>
 
@@ -778,6 +1078,46 @@
     <w:rPr>
       <w:color w:val="0000FF" w:themeColor="hyperlink"/>
       <w:u w:val="single"/>
+    </w:rPr>
+  </w:style>
+  <w:style w:type="character" w:styleId="PlaceholderText">
+    <w:name w:val="Placeholder Text"/>
+    <w:basedOn w:val="DefaultParagraphFont"/>
+    <w:uiPriority w:val="99"/>
+    <w:semiHidden/>
+    <w:rsid w:val="0044298B"/>
+    <w:rPr>
+      <w:color w:val="808080"/>
+    </w:rPr>
+  </w:style>
+  <w:style w:type="paragraph" w:styleId="BalloonText">
+    <w:name w:val="Balloon Text"/>
+    <w:basedOn w:val="Normal"/>
+    <w:link w:val="BalloonTextChar"/>
+    <w:uiPriority w:val="99"/>
+    <w:semiHidden/>
+    <w:unhideWhenUsed/>
+    <w:rsid w:val="0044298B"/>
+    <w:pPr>
+      <w:spacing w:after="0" w:line="240" w:lineRule="auto"/>
+    </w:pPr>
+    <w:rPr>
+      <w:rFonts w:ascii="Tahoma" w:hAnsi="Tahoma" w:cs="Tahoma"/>
+      <w:sz w:val="16"/>
+      <w:szCs w:val="16"/>
+    </w:rPr>
+  </w:style>
+  <w:style w:type="character" w:customStyle="1" w:styleId="BalloonTextChar">
+    <w:name w:val="Balloon Text Char"/>
+    <w:basedOn w:val="DefaultParagraphFont"/>
+    <w:link w:val="BalloonText"/>
+    <w:uiPriority w:val="99"/>
+    <w:semiHidden/>
+    <w:rsid w:val="0044298B"/>
+    <w:rPr>
+      <w:rFonts w:ascii="Tahoma" w:hAnsi="Tahoma" w:cs="Tahoma"/>
+      <w:sz w:val="16"/>
+      <w:szCs w:val="16"/>
     </w:rPr>
   </w:style>
 </w:styles>

</xml_diff>

<commit_message>
Finished formatting kinematics table data
</commit_message>
<xml_diff>
--- a/docs/pongb_computer_graphics_final_project_report.docx
+++ b/docs/pongb_computer_graphics_final_project_report.docx
@@ -1353,93 +1353,93 @@
         </w:rPr>
         <w:t xml:space="preserve">to a robot arm.  </w:t>
       </w:r>
-    </w:p>
-    <w:p>
-      <w:pPr>
-        <w:pStyle w:val="NoSpacing"/>
-        <w:rPr>
-          <w:rFonts w:eastAsiaTheme="minorEastAsia"/>
-          <w:b/>
-        </w:rPr>
-      </w:pPr>
-    </w:p>
-    <w:p>
-      <w:pPr>
-        <w:pStyle w:val="NoSpacing"/>
-        <w:rPr>
-          <w:rFonts w:eastAsiaTheme="minorEastAsia"/>
-        </w:rPr>
-      </w:pPr>
-      <w:r>
-        <w:rPr>
-          <w:rFonts w:eastAsiaTheme="minorEastAsia"/>
-          <w:b/>
-        </w:rPr>
-        <w:t>Rendering Coordinate Axes</w:t>
-      </w:r>
-    </w:p>
-    <w:p>
-      <w:pPr>
-        <w:pStyle w:val="NoSpacing"/>
-        <w:rPr>
-          <w:rFonts w:eastAsiaTheme="minorEastAsia"/>
-          <w:b/>
-        </w:rPr>
-      </w:pPr>
-    </w:p>
-    <w:p>
-      <w:pPr>
-        <w:pStyle w:val="NoSpacing"/>
-        <w:rPr>
-          <w:rFonts w:eastAsiaTheme="minorEastAsia"/>
-          <w:b/>
-        </w:rPr>
-      </w:pPr>
-      <w:r>
-        <w:rPr>
-          <w:rFonts w:eastAsiaTheme="minorEastAsia"/>
-          <w:b/>
-        </w:rPr>
-        <w:t>Rendering Joints and Links – Original Method Attempted</w:t>
-      </w:r>
-    </w:p>
-    <w:p>
-      <w:pPr>
-        <w:pStyle w:val="NoSpacing"/>
-        <w:rPr>
-          <w:rFonts w:eastAsiaTheme="minorEastAsia"/>
-          <w:b/>
-        </w:rPr>
-      </w:pPr>
-    </w:p>
-    <w:p>
-      <w:pPr>
-        <w:pStyle w:val="NoSpacing"/>
-        <w:rPr>
-          <w:rFonts w:eastAsiaTheme="minorEastAsia"/>
-        </w:rPr>
-      </w:pPr>
-      <w:r>
-        <w:rPr>
-          <w:rFonts w:eastAsiaTheme="minorEastAsia"/>
-          <w:b/>
-        </w:rPr>
-        <w:tab/>
-      </w:r>
-      <w:r>
-        <w:rPr>
-          <w:rFonts w:eastAsiaTheme="minorEastAsia"/>
-        </w:rPr>
-        <w:t xml:space="preserve">My greatest challenge came to me when it was time to </w:t>
-      </w:r>
-      <w:r>
-        <w:rPr>
-          <w:rFonts w:eastAsiaTheme="minorEastAsia"/>
-        </w:rPr>
-        <w:t xml:space="preserve">have all the joints and links rotate </w:t>
-      </w:r>
       <w:bookmarkStart w:id="0" w:name="_GoBack"/>
       <w:bookmarkEnd w:id="0"/>
+    </w:p>
+    <w:p>
+      <w:pPr>
+        <w:pStyle w:val="NoSpacing"/>
+        <w:rPr>
+          <w:rFonts w:eastAsiaTheme="minorEastAsia"/>
+          <w:b/>
+        </w:rPr>
+      </w:pPr>
+    </w:p>
+    <w:p>
+      <w:pPr>
+        <w:pStyle w:val="NoSpacing"/>
+        <w:rPr>
+          <w:rFonts w:eastAsiaTheme="minorEastAsia"/>
+        </w:rPr>
+      </w:pPr>
+      <w:r>
+        <w:rPr>
+          <w:rFonts w:eastAsiaTheme="minorEastAsia"/>
+          <w:b/>
+        </w:rPr>
+        <w:t>Rendering Coordinate Axes</w:t>
+      </w:r>
+    </w:p>
+    <w:p>
+      <w:pPr>
+        <w:pStyle w:val="NoSpacing"/>
+        <w:rPr>
+          <w:rFonts w:eastAsiaTheme="minorEastAsia"/>
+          <w:b/>
+        </w:rPr>
+      </w:pPr>
+    </w:p>
+    <w:p>
+      <w:pPr>
+        <w:pStyle w:val="NoSpacing"/>
+        <w:rPr>
+          <w:rFonts w:eastAsiaTheme="minorEastAsia"/>
+          <w:b/>
+        </w:rPr>
+      </w:pPr>
+      <w:r>
+        <w:rPr>
+          <w:rFonts w:eastAsiaTheme="minorEastAsia"/>
+          <w:b/>
+        </w:rPr>
+        <w:t>Rendering Joints and Links – Original Method Attempted</w:t>
+      </w:r>
+    </w:p>
+    <w:p>
+      <w:pPr>
+        <w:pStyle w:val="NoSpacing"/>
+        <w:rPr>
+          <w:rFonts w:eastAsiaTheme="minorEastAsia"/>
+          <w:b/>
+        </w:rPr>
+      </w:pPr>
+    </w:p>
+    <w:p>
+      <w:pPr>
+        <w:pStyle w:val="NoSpacing"/>
+        <w:rPr>
+          <w:rFonts w:eastAsiaTheme="minorEastAsia"/>
+        </w:rPr>
+      </w:pPr>
+      <w:r>
+        <w:rPr>
+          <w:rFonts w:eastAsiaTheme="minorEastAsia"/>
+          <w:b/>
+        </w:rPr>
+        <w:tab/>
+      </w:r>
+      <w:r>
+        <w:rPr>
+          <w:rFonts w:eastAsiaTheme="minorEastAsia"/>
+        </w:rPr>
+        <w:t xml:space="preserve">My greatest challenge came to me when it was time to </w:t>
+      </w:r>
+      <w:r>
+        <w:rPr>
+          <w:rFonts w:eastAsiaTheme="minorEastAsia"/>
+        </w:rPr>
+        <w:t xml:space="preserve">have all the joints and links rotate </w:t>
+      </w:r>
     </w:p>
     <w:p>
       <w:pPr>

</xml_diff>

<commit_message>
Working on final project report original rendering method
</commit_message>
<xml_diff>
--- a/docs/pongb_computer_graphics_final_project_report.docx
+++ b/docs/pongb_computer_graphics_final_project_report.docx
@@ -205,7 +205,15 @@
         <w:t>that</w:t>
       </w:r>
       <w:r>
-        <w:t xml:space="preserve"> budding roboticists </w:t>
+        <w:t xml:space="preserve"> budding </w:t>
+      </w:r>
+      <w:proofErr w:type="spellStart"/>
+      <w:r>
+        <w:t>roboticists</w:t>
+      </w:r>
+      <w:proofErr w:type="spellEnd"/>
+      <w:r>
+        <w:t xml:space="preserve"> </w:t>
       </w:r>
       <w:r>
         <w:t>face when learnin</w:t>
@@ -294,8 +302,13 @@
       <w:r>
         <w:t xml:space="preserve">, forcing interested </w:t>
       </w:r>
-      <w:r>
-        <w:t xml:space="preserve">roboticists into learning how to use Linux.  </w:t>
+      <w:proofErr w:type="spellStart"/>
+      <w:r>
+        <w:t>roboticists</w:t>
+      </w:r>
+      <w:proofErr w:type="spellEnd"/>
+      <w:r>
+        <w:t xml:space="preserve"> into learning how to use Linux.  </w:t>
       </w:r>
       <w:r>
         <w:t xml:space="preserve">Additionally, </w:t>
@@ -310,7 +323,15 @@
         <w:t xml:space="preserve">to use and have unintuitive controls.  </w:t>
       </w:r>
       <w:r>
-        <w:t xml:space="preserve">I decided to create a WebGL robotic arm simulator </w:t>
+        <w:t xml:space="preserve">I decided to create a </w:t>
+      </w:r>
+      <w:proofErr w:type="spellStart"/>
+      <w:r>
+        <w:t>WebGL</w:t>
+      </w:r>
+      <w:proofErr w:type="spellEnd"/>
+      <w:r>
+        <w:t xml:space="preserve"> robotic arm simulator </w:t>
       </w:r>
       <w:r>
         <w:t>to allow users to simulate robotic arms on their browsers to avoid the problems of high-cost and steep learning curves.</w:t>
@@ -389,6 +410,44 @@
           <w:b/>
           <w:u w:val="single"/>
         </w:rPr>
+        <w:t>Supported Platforms</w:t>
+      </w:r>
+    </w:p>
+    <w:p>
+      <w:pPr>
+        <w:pStyle w:val="NoSpacing"/>
+      </w:pPr>
+    </w:p>
+    <w:p>
+      <w:pPr>
+        <w:pStyle w:val="NoSpacing"/>
+      </w:pPr>
+      <w:r>
+        <w:tab/>
+        <w:t xml:space="preserve">My simulator was tested in Ubuntu Linux 14.04 64-bit as well as Windows 7 64-bit using </w:t>
+      </w:r>
+      <w:r>
+        <w:t>the Google Chrome browser.</w:t>
+      </w:r>
+    </w:p>
+    <w:p>
+      <w:pPr>
+        <w:pStyle w:val="NoSpacing"/>
+      </w:pPr>
+    </w:p>
+    <w:p>
+      <w:pPr>
+        <w:pStyle w:val="NoSpacing"/>
+        <w:rPr>
+          <w:b/>
+          <w:u w:val="single"/>
+        </w:rPr>
+      </w:pPr>
+      <w:r>
+        <w:rPr>
+          <w:b/>
+          <w:u w:val="single"/>
+        </w:rPr>
         <w:t xml:space="preserve">Key </w:t>
       </w:r>
       <w:r>
@@ -501,7 +560,15 @@
         <w:t xml:space="preserve">Cartesian location </w:t>
       </w:r>
       <w:r>
-        <w:t>(1, 1, 1).</w:t>
+        <w:t xml:space="preserve">(1, 1, </w:t>
+      </w:r>
+      <w:proofErr w:type="gramStart"/>
+      <w:r>
+        <w:t>1</w:t>
+      </w:r>
+      <w:proofErr w:type="gramEnd"/>
+      <w:r>
+        <w:t>).</w:t>
       </w:r>
       <w:r>
         <w:t xml:space="preserve">  However, </w:t>
@@ -522,7 +589,11 @@
         <w:t xml:space="preserve">I set the camera at Cartesian (0.1, 0.1, 0.1); </w:t>
       </w:r>
       <w:r>
-        <w:t>this gives the same effect as setting the camera at (1, 1, 1) except the field of view is narrower and thus the robot is more clearly seen.</w:t>
+        <w:t xml:space="preserve">this gives the same effect as setting the camera at (1, 1, 1) except the field of view is narrower and thus the robot is </w:t>
+      </w:r>
+      <w:r>
+        <w:lastRenderedPageBreak/>
+        <w:t>more clearly seen.</w:t>
       </w:r>
       <w:r>
         <w:t xml:space="preserve">  Thus, my model-view matrix is init</w:t>
@@ -546,26 +617,10 @@
       <w:pPr>
         <w:pStyle w:val="NoSpacing"/>
       </w:pPr>
-    </w:p>
-    <w:p>
-      <w:pPr>
-        <w:pStyle w:val="NoSpacing"/>
-      </w:pPr>
-    </w:p>
-    <w:p>
-      <w:pPr>
-        <w:pStyle w:val="NoSpacing"/>
-      </w:pPr>
-    </w:p>
-    <w:p>
-      <w:pPr>
-        <w:pStyle w:val="NoSpacing"/>
-      </w:pPr>
-      <w:r>
-        <w:rPr>
-          <w:b/>
-        </w:rPr>
-        <w:lastRenderedPageBreak/>
+      <w:r>
+        <w:rPr>
+          <w:b/>
+        </w:rPr>
         <w:t>Forward Kinematics Calculations</w:t>
       </w:r>
       <w:r>
@@ -692,7 +747,21 @@
         <w:rPr>
           <w:rFonts w:eastAsiaTheme="minorEastAsia"/>
         </w:rPr>
-        <w:t xml:space="preserve">the ith joint, </w:t>
+        <w:t xml:space="preserve">the </w:t>
+      </w:r>
+      <w:proofErr w:type="spellStart"/>
+      <w:r>
+        <w:rPr>
+          <w:rFonts w:eastAsiaTheme="minorEastAsia"/>
+        </w:rPr>
+        <w:t>ith</w:t>
+      </w:r>
+      <w:proofErr w:type="spellEnd"/>
+      <w:r>
+        <w:rPr>
+          <w:rFonts w:eastAsiaTheme="minorEastAsia"/>
+        </w:rPr>
+        <w:t xml:space="preserve"> joint, </w:t>
       </w:r>
       <w:r>
         <w:rPr>
@@ -704,7 +773,21 @@
         <w:rPr>
           <w:rFonts w:eastAsiaTheme="minorEastAsia"/>
         </w:rPr>
-        <w:t>the ith joint can be found using the following recursive formula:</w:t>
+        <w:t xml:space="preserve">the </w:t>
+      </w:r>
+      <w:proofErr w:type="spellStart"/>
+      <w:r>
+        <w:rPr>
+          <w:rFonts w:eastAsiaTheme="minorEastAsia"/>
+        </w:rPr>
+        <w:t>ith</w:t>
+      </w:r>
+      <w:proofErr w:type="spellEnd"/>
+      <w:r>
+        <w:rPr>
+          <w:rFonts w:eastAsiaTheme="minorEastAsia"/>
+        </w:rPr>
+        <w:t xml:space="preserve"> joint can be found using the following recursive formula:</w:t>
       </w:r>
     </w:p>
     <w:p>
@@ -1128,7 +1211,29 @@
         <w:rPr>
           <w:rFonts w:eastAsiaTheme="minorEastAsia"/>
         </w:rPr>
-        <w:t xml:space="preserve">while the “mult()” function </w:t>
+        <w:t>while the “</w:t>
+      </w:r>
+      <w:proofErr w:type="spellStart"/>
+      <w:proofErr w:type="gramStart"/>
+      <w:r>
+        <w:rPr>
+          <w:rFonts w:eastAsiaTheme="minorEastAsia"/>
+        </w:rPr>
+        <w:t>mult</w:t>
+      </w:r>
+      <w:proofErr w:type="spellEnd"/>
+      <w:r>
+        <w:rPr>
+          <w:rFonts w:eastAsiaTheme="minorEastAsia"/>
+        </w:rPr>
+        <w:t>(</w:t>
+      </w:r>
+      <w:proofErr w:type="gramEnd"/>
+      <w:r>
+        <w:rPr>
+          <w:rFonts w:eastAsiaTheme="minorEastAsia"/>
+        </w:rPr>
+        <w:t xml:space="preserve">)” function </w:t>
       </w:r>
       <w:r>
         <w:rPr>
@@ -1146,7 +1251,29 @@
         <w:rPr>
           <w:rFonts w:eastAsiaTheme="minorEastAsia"/>
         </w:rPr>
-        <w:t>Therefore, I created my own function “multMatVec()”</w:t>
+        <w:t>Therefore, I created my own function “</w:t>
+      </w:r>
+      <w:proofErr w:type="spellStart"/>
+      <w:proofErr w:type="gramStart"/>
+      <w:r>
+        <w:rPr>
+          <w:rFonts w:eastAsiaTheme="minorEastAsia"/>
+        </w:rPr>
+        <w:t>multMatVec</w:t>
+      </w:r>
+      <w:proofErr w:type="spellEnd"/>
+      <w:r>
+        <w:rPr>
+          <w:rFonts w:eastAsiaTheme="minorEastAsia"/>
+        </w:rPr>
+        <w:t>(</w:t>
+      </w:r>
+      <w:proofErr w:type="gramEnd"/>
+      <w:r>
+        <w:rPr>
+          <w:rFonts w:eastAsiaTheme="minorEastAsia"/>
+        </w:rPr>
+        <w:t>)”</w:t>
       </w:r>
       <w:r>
         <w:rPr>
@@ -1264,7 +1391,21 @@
         <w:rPr>
           <w:rFonts w:eastAsiaTheme="minorEastAsia"/>
         </w:rPr>
-        <w:t>previous kinematic value from the kinematics data array (an O(1) operation) rather than having to redundantly calculate the previous kinematics values.</w:t>
+        <w:t xml:space="preserve">previous kinematic value from the kinematics data array (an </w:t>
+      </w:r>
+      <w:proofErr w:type="gramStart"/>
+      <w:r>
+        <w:rPr>
+          <w:rFonts w:eastAsiaTheme="minorEastAsia"/>
+        </w:rPr>
+        <w:t>O(</w:t>
+      </w:r>
+      <w:proofErr w:type="gramEnd"/>
+      <w:r>
+        <w:rPr>
+          <w:rFonts w:eastAsiaTheme="minorEastAsia"/>
+        </w:rPr>
+        <w:t>1) operation) rather than having to redundantly calculate the previous kinematics values.</w:t>
       </w:r>
     </w:p>
     <w:p>
@@ -1319,7 +1460,6 @@
         <w:pStyle w:val="NoSpacing"/>
         <w:rPr>
           <w:rFonts w:eastAsiaTheme="minorEastAsia"/>
-          <w:b/>
         </w:rPr>
       </w:pPr>
       <w:r>
@@ -1352,109 +1492,721 @@
           <w:rFonts w:eastAsiaTheme="minorEastAsia"/>
         </w:rPr>
         <w:t xml:space="preserve">to a robot arm.  </w:t>
+      </w:r>
+      <w:r>
+        <w:rPr>
+          <w:rFonts w:eastAsiaTheme="minorEastAsia"/>
+        </w:rPr>
+        <w:t xml:space="preserve">A robot joint in the simulator needs to store its Cartesian Location (X, Y, </w:t>
+      </w:r>
+      <w:proofErr w:type="gramStart"/>
+      <w:r>
+        <w:rPr>
+          <w:rFonts w:eastAsiaTheme="minorEastAsia"/>
+        </w:rPr>
+        <w:t>Z</w:t>
+      </w:r>
+      <w:proofErr w:type="gramEnd"/>
+      <w:r>
+        <w:rPr>
+          <w:rFonts w:eastAsiaTheme="minorEastAsia"/>
+        </w:rPr>
+        <w:t xml:space="preserve">) coordinates, </w:t>
+      </w:r>
+      <w:r>
+        <w:rPr>
+          <w:rFonts w:eastAsiaTheme="minorEastAsia"/>
+        </w:rPr>
+        <w:t xml:space="preserve">its rotation angle and axis, and its joint color.  </w:t>
+      </w:r>
+      <w:r>
+        <w:rPr>
+          <w:rFonts w:eastAsiaTheme="minorEastAsia"/>
+        </w:rPr>
+        <w:t xml:space="preserve">Thus, my user interface provides </w:t>
+      </w:r>
+      <w:r>
+        <w:rPr>
+          <w:rFonts w:eastAsiaTheme="minorEastAsia"/>
+        </w:rPr>
+        <w:t xml:space="preserve">text boxes for the user to enter in the joint location and rotation axis.  </w:t>
+      </w:r>
+    </w:p>
+    <w:p>
+      <w:pPr>
+        <w:pStyle w:val="NoSpacing"/>
+        <w:rPr>
+          <w:rFonts w:eastAsiaTheme="minorEastAsia"/>
+        </w:rPr>
+      </w:pPr>
+    </w:p>
+    <w:p>
+      <w:pPr>
+        <w:pStyle w:val="NoSpacing"/>
+        <w:rPr>
+          <w:rFonts w:eastAsiaTheme="minorEastAsia"/>
+        </w:rPr>
+      </w:pPr>
+      <w:r>
+        <w:rPr>
+          <w:rFonts w:eastAsiaTheme="minorEastAsia"/>
+        </w:rPr>
+        <w:tab/>
+      </w:r>
+      <w:r>
+        <w:rPr>
+          <w:rFonts w:eastAsiaTheme="minorEastAsia"/>
+        </w:rPr>
+        <w:t xml:space="preserve">Providing the </w:t>
+      </w:r>
+      <w:r>
+        <w:rPr>
+          <w:rFonts w:eastAsiaTheme="minorEastAsia"/>
+        </w:rPr>
+        <w:t xml:space="preserve">interface to </w:t>
+      </w:r>
+      <w:r>
+        <w:rPr>
+          <w:rFonts w:eastAsiaTheme="minorEastAsia"/>
+        </w:rPr>
+        <w:t xml:space="preserve">set the joint color was slightly tricky.  </w:t>
+      </w:r>
+      <w:r>
+        <w:rPr>
+          <w:rFonts w:eastAsiaTheme="minorEastAsia"/>
+        </w:rPr>
+        <w:t xml:space="preserve">I created </w:t>
+      </w:r>
+      <w:r>
+        <w:rPr>
+          <w:rFonts w:eastAsiaTheme="minorEastAsia"/>
+        </w:rPr>
+        <w:t xml:space="preserve">an HTML5 “color” element </w:t>
+      </w:r>
+      <w:r>
+        <w:rPr>
+          <w:rFonts w:eastAsiaTheme="minorEastAsia"/>
+        </w:rPr>
+        <w:t xml:space="preserve">to easily select a color.  Unfortunately, a color element </w:t>
+      </w:r>
+      <w:r>
+        <w:rPr>
+          <w:rFonts w:eastAsiaTheme="minorEastAsia"/>
+        </w:rPr>
+        <w:t xml:space="preserve">returns the specified color in </w:t>
+      </w:r>
+      <w:r>
+        <w:rPr>
+          <w:rFonts w:eastAsiaTheme="minorEastAsia"/>
+        </w:rPr>
+        <w:t xml:space="preserve">a 6-digit hexadecimal number (from #000000 (black) to #FFFFFF (white)).  </w:t>
+      </w:r>
+      <w:proofErr w:type="spellStart"/>
+      <w:r>
+        <w:rPr>
+          <w:rFonts w:eastAsiaTheme="minorEastAsia"/>
+        </w:rPr>
+        <w:t>WebGL</w:t>
+      </w:r>
+      <w:proofErr w:type="spellEnd"/>
+      <w:r>
+        <w:rPr>
+          <w:rFonts w:eastAsiaTheme="minorEastAsia"/>
+        </w:rPr>
+        <w:t xml:space="preserve"> </w:t>
+      </w:r>
+      <w:r>
+        <w:rPr>
+          <w:rFonts w:eastAsiaTheme="minorEastAsia"/>
+        </w:rPr>
+        <w:t xml:space="preserve">requires a </w:t>
+      </w:r>
+      <w:proofErr w:type="gramStart"/>
+      <w:r>
+        <w:rPr>
+          <w:rFonts w:eastAsiaTheme="minorEastAsia"/>
+        </w:rPr>
+        <w:t>vec4(</w:t>
+      </w:r>
+      <w:proofErr w:type="gramEnd"/>
+      <w:r>
+        <w:rPr>
+          <w:rFonts w:eastAsiaTheme="minorEastAsia"/>
+        </w:rPr>
+        <w:t xml:space="preserve">) object where the red, green, and blue </w:t>
+      </w:r>
+      <w:r>
+        <w:rPr>
+          <w:rFonts w:eastAsiaTheme="minorEastAsia"/>
+        </w:rPr>
+        <w:t xml:space="preserve">values are from 0 – 255.  </w:t>
+      </w:r>
+      <w:r>
+        <w:rPr>
+          <w:rFonts w:eastAsiaTheme="minorEastAsia"/>
+        </w:rPr>
+        <w:t xml:space="preserve">Therefore, I created </w:t>
+      </w:r>
+      <w:r>
+        <w:rPr>
+          <w:rFonts w:eastAsiaTheme="minorEastAsia"/>
+        </w:rPr>
+        <w:t>the functions “</w:t>
+      </w:r>
+      <w:proofErr w:type="spellStart"/>
+      <w:proofErr w:type="gramStart"/>
+      <w:r>
+        <w:rPr>
+          <w:rFonts w:eastAsiaTheme="minorEastAsia"/>
+        </w:rPr>
+        <w:t>colorHexToDec</w:t>
+      </w:r>
+      <w:proofErr w:type="spellEnd"/>
+      <w:r>
+        <w:rPr>
+          <w:rFonts w:eastAsiaTheme="minorEastAsia"/>
+        </w:rPr>
+        <w:t>(</w:t>
+      </w:r>
+      <w:proofErr w:type="gramEnd"/>
+      <w:r>
+        <w:rPr>
+          <w:rFonts w:eastAsiaTheme="minorEastAsia"/>
+        </w:rPr>
+        <w:t>)” and “</w:t>
+      </w:r>
+      <w:proofErr w:type="spellStart"/>
+      <w:r>
+        <w:rPr>
+          <w:rFonts w:eastAsiaTheme="minorEastAsia"/>
+        </w:rPr>
+        <w:t>convertColor</w:t>
+      </w:r>
+      <w:proofErr w:type="spellEnd"/>
+      <w:r>
+        <w:rPr>
+          <w:rFonts w:eastAsiaTheme="minorEastAsia"/>
+        </w:rPr>
+        <w:t>()”</w:t>
+      </w:r>
+      <w:r>
+        <w:rPr>
+          <w:rFonts w:eastAsiaTheme="minorEastAsia"/>
+        </w:rPr>
+        <w:t xml:space="preserve"> to help me solve this problem.</w:t>
+      </w:r>
+    </w:p>
+    <w:p>
+      <w:pPr>
+        <w:pStyle w:val="NoSpacing"/>
+        <w:rPr>
+          <w:rFonts w:eastAsiaTheme="minorEastAsia"/>
+        </w:rPr>
+      </w:pPr>
+    </w:p>
+    <w:p>
+      <w:pPr>
+        <w:pStyle w:val="NoSpacing"/>
+        <w:rPr>
+          <w:rFonts w:eastAsiaTheme="minorEastAsia"/>
+        </w:rPr>
+      </w:pPr>
+      <w:r>
+        <w:rPr>
+          <w:rFonts w:eastAsiaTheme="minorEastAsia"/>
+        </w:rPr>
+        <w:tab/>
+      </w:r>
+      <w:r>
+        <w:rPr>
+          <w:rFonts w:eastAsiaTheme="minorEastAsia"/>
+        </w:rPr>
+        <w:t xml:space="preserve">Dynamically adding joints </w:t>
+      </w:r>
+      <w:r>
+        <w:rPr>
+          <w:rFonts w:eastAsiaTheme="minorEastAsia"/>
+        </w:rPr>
+        <w:t xml:space="preserve">posed an interesting problem.  </w:t>
+      </w:r>
+      <w:r>
+        <w:rPr>
+          <w:rFonts w:eastAsiaTheme="minorEastAsia"/>
+        </w:rPr>
+        <w:t xml:space="preserve">Originally, I wanted to limit </w:t>
+      </w:r>
+      <w:r>
+        <w:rPr>
+          <w:rFonts w:eastAsiaTheme="minorEastAsia"/>
+        </w:rPr>
+        <w:t xml:space="preserve">the number of joints that could be created to 10; </w:t>
+      </w:r>
+      <w:r>
+        <w:rPr>
+          <w:rFonts w:eastAsiaTheme="minorEastAsia"/>
+        </w:rPr>
+        <w:t xml:space="preserve">however I felt that </w:t>
+      </w:r>
+      <w:r>
+        <w:rPr>
+          <w:rFonts w:eastAsiaTheme="minorEastAsia"/>
+        </w:rPr>
+        <w:t xml:space="preserve">such a restriction was too limiting for a user.  </w:t>
+      </w:r>
+      <w:r>
+        <w:rPr>
+          <w:rFonts w:eastAsiaTheme="minorEastAsia"/>
+        </w:rPr>
+        <w:t xml:space="preserve">I quickly learned that </w:t>
+      </w:r>
+      <w:r>
+        <w:rPr>
+          <w:rFonts w:eastAsiaTheme="minorEastAsia"/>
+        </w:rPr>
+        <w:t xml:space="preserve">I could dynamically add any number of joints and control them independently by using </w:t>
+      </w:r>
+      <w:proofErr w:type="spellStart"/>
+      <w:r>
+        <w:rPr>
+          <w:rFonts w:eastAsiaTheme="minorEastAsia"/>
+        </w:rPr>
+        <w:t>Javascript’s</w:t>
+      </w:r>
+      <w:proofErr w:type="spellEnd"/>
+      <w:r>
+        <w:rPr>
+          <w:rFonts w:eastAsiaTheme="minorEastAsia"/>
+        </w:rPr>
+        <w:t xml:space="preserve"> “</w:t>
+      </w:r>
+      <w:proofErr w:type="spellStart"/>
+      <w:proofErr w:type="gramStart"/>
+      <w:r>
+        <w:rPr>
+          <w:rFonts w:eastAsiaTheme="minorEastAsia"/>
+        </w:rPr>
+        <w:t>document.createElement</w:t>
+      </w:r>
+      <w:proofErr w:type="spellEnd"/>
+      <w:r>
+        <w:rPr>
+          <w:rFonts w:eastAsiaTheme="minorEastAsia"/>
+        </w:rPr>
+        <w:t>(</w:t>
+      </w:r>
+      <w:proofErr w:type="gramEnd"/>
+      <w:r>
+        <w:rPr>
+          <w:rFonts w:eastAsiaTheme="minorEastAsia"/>
+        </w:rPr>
+        <w:t xml:space="preserve">)” function.  </w:t>
+      </w:r>
+      <w:r>
+        <w:rPr>
+          <w:rFonts w:eastAsiaTheme="minorEastAsia"/>
+        </w:rPr>
+        <w:t xml:space="preserve">By using this function, I was </w:t>
+      </w:r>
+      <w:r>
+        <w:rPr>
+          <w:rFonts w:eastAsiaTheme="minorEastAsia"/>
+        </w:rPr>
+        <w:lastRenderedPageBreak/>
+        <w:t xml:space="preserve">able to </w:t>
+      </w:r>
+      <w:r>
+        <w:rPr>
+          <w:rFonts w:eastAsiaTheme="minorEastAsia"/>
+        </w:rPr>
+        <w:t xml:space="preserve">create an HTML </w:t>
+      </w:r>
+      <w:r>
+        <w:rPr>
+          <w:rFonts w:eastAsiaTheme="minorEastAsia"/>
+        </w:rPr>
+        <w:t xml:space="preserve">slider element for each joint </w:t>
+      </w:r>
+      <w:r>
+        <w:rPr>
+          <w:rFonts w:eastAsiaTheme="minorEastAsia"/>
+        </w:rPr>
+        <w:t xml:space="preserve">that allows each joint to be independently controlled from -360 to +360 degrees.  </w:t>
+      </w:r>
+      <w:r>
+        <w:rPr>
+          <w:rFonts w:eastAsiaTheme="minorEastAsia"/>
+        </w:rPr>
+        <w:t>Please refer to the function “</w:t>
+      </w:r>
+      <w:proofErr w:type="spellStart"/>
+      <w:proofErr w:type="gramStart"/>
+      <w:r>
+        <w:rPr>
+          <w:rFonts w:eastAsiaTheme="minorEastAsia"/>
+        </w:rPr>
+        <w:t>addJointCallback</w:t>
+      </w:r>
+      <w:proofErr w:type="spellEnd"/>
+      <w:r>
+        <w:rPr>
+          <w:rFonts w:eastAsiaTheme="minorEastAsia"/>
+        </w:rPr>
+        <w:t>(</w:t>
+      </w:r>
+      <w:proofErr w:type="gramEnd"/>
+      <w:r>
+        <w:rPr>
+          <w:rFonts w:eastAsiaTheme="minorEastAsia"/>
+        </w:rPr>
+        <w:t xml:space="preserve">)” </w:t>
+      </w:r>
+      <w:r>
+        <w:rPr>
+          <w:rFonts w:eastAsiaTheme="minorEastAsia"/>
+        </w:rPr>
+        <w:t>for more details.</w:t>
+      </w:r>
+    </w:p>
+    <w:p>
+      <w:pPr>
+        <w:pStyle w:val="NoSpacing"/>
+        <w:rPr>
+          <w:rFonts w:eastAsiaTheme="minorEastAsia"/>
+        </w:rPr>
+      </w:pPr>
+    </w:p>
+    <w:p>
+      <w:pPr>
+        <w:pStyle w:val="NoSpacing"/>
+        <w:rPr>
+          <w:rFonts w:eastAsiaTheme="minorEastAsia"/>
+          <w:b/>
+        </w:rPr>
+      </w:pPr>
+      <w:r>
+        <w:rPr>
+          <w:rFonts w:eastAsiaTheme="minorEastAsia"/>
+        </w:rPr>
+        <w:tab/>
+        <w:t xml:space="preserve">Finally, </w:t>
+      </w:r>
+      <w:r>
+        <w:rPr>
+          <w:rFonts w:eastAsiaTheme="minorEastAsia"/>
+        </w:rPr>
+        <w:t xml:space="preserve">I stored all the joint data into </w:t>
+      </w:r>
+      <w:r>
+        <w:rPr>
+          <w:rFonts w:eastAsiaTheme="minorEastAsia"/>
+        </w:rPr>
+        <w:t xml:space="preserve">a series of 3 arrays.  </w:t>
+      </w:r>
+      <w:r>
+        <w:rPr>
+          <w:rFonts w:eastAsiaTheme="minorEastAsia"/>
+        </w:rPr>
+        <w:t>One</w:t>
+      </w:r>
+      <w:r>
+        <w:rPr>
+          <w:rFonts w:eastAsiaTheme="minorEastAsia"/>
+        </w:rPr>
+        <w:t xml:space="preserve"> array (“joints”) </w:t>
+      </w:r>
+      <w:r>
+        <w:rPr>
+          <w:rFonts w:eastAsiaTheme="minorEastAsia"/>
+        </w:rPr>
+        <w:t xml:space="preserve">holds the </w:t>
+      </w:r>
+      <w:r>
+        <w:rPr>
+          <w:rFonts w:eastAsiaTheme="minorEastAsia"/>
+        </w:rPr>
+        <w:t xml:space="preserve">Cartesian location of each joint as well as its color.  </w:t>
+      </w:r>
+      <w:r>
+        <w:rPr>
+          <w:rFonts w:eastAsiaTheme="minorEastAsia"/>
+        </w:rPr>
+        <w:t>A second array (“</w:t>
+      </w:r>
+      <w:r>
+        <w:rPr>
+          <w:rFonts w:eastAsiaTheme="minorEastAsia"/>
+        </w:rPr>
+        <w:t xml:space="preserve">links”) holds </w:t>
+      </w:r>
+      <w:r>
+        <w:rPr>
+          <w:rFonts w:eastAsiaTheme="minorEastAsia"/>
+        </w:rPr>
+        <w:t xml:space="preserve">the </w:t>
+      </w:r>
+      <w:r>
+        <w:rPr>
+          <w:rFonts w:eastAsiaTheme="minorEastAsia"/>
+        </w:rPr>
+        <w:t xml:space="preserve">lengths of the links connecting joints.  </w:t>
+      </w:r>
+      <w:r>
+        <w:rPr>
+          <w:rFonts w:eastAsiaTheme="minorEastAsia"/>
+        </w:rPr>
+        <w:t xml:space="preserve">Finally, </w:t>
+      </w:r>
+      <w:r>
+        <w:rPr>
+          <w:rFonts w:eastAsiaTheme="minorEastAsia"/>
+        </w:rPr>
+        <w:t>the third array (“</w:t>
+      </w:r>
+      <w:proofErr w:type="spellStart"/>
+      <w:r>
+        <w:rPr>
+          <w:rFonts w:eastAsiaTheme="minorEastAsia"/>
+        </w:rPr>
+        <w:t>jointAngles</w:t>
+      </w:r>
+      <w:proofErr w:type="spellEnd"/>
+      <w:r>
+        <w:rPr>
+          <w:rFonts w:eastAsiaTheme="minorEastAsia"/>
+        </w:rPr>
+        <w:t xml:space="preserve">”) contains </w:t>
+      </w:r>
+      <w:r>
+        <w:rPr>
+          <w:rFonts w:eastAsiaTheme="minorEastAsia"/>
+        </w:rPr>
+        <w:t xml:space="preserve">the joint angles for each joint.  </w:t>
+      </w:r>
+      <w:r>
+        <w:rPr>
+          <w:rFonts w:eastAsiaTheme="minorEastAsia"/>
+        </w:rPr>
+        <w:t xml:space="preserve">By segregating </w:t>
+      </w:r>
+      <w:r>
+        <w:rPr>
+          <w:rFonts w:eastAsiaTheme="minorEastAsia"/>
+        </w:rPr>
+        <w:t xml:space="preserve">the joint data in this fashion, I was easily able to </w:t>
+      </w:r>
+      <w:r>
+        <w:rPr>
+          <w:rFonts w:eastAsiaTheme="minorEastAsia"/>
+        </w:rPr>
+        <w:t>access only what I needed when I needed the data.</w:t>
+      </w:r>
+    </w:p>
+    <w:p>
+      <w:pPr>
+        <w:pStyle w:val="NoSpacing"/>
+        <w:rPr>
+          <w:rFonts w:eastAsiaTheme="minorEastAsia"/>
+          <w:b/>
+        </w:rPr>
+      </w:pPr>
+    </w:p>
+    <w:p>
+      <w:pPr>
+        <w:pStyle w:val="NoSpacing"/>
+        <w:rPr>
+          <w:rFonts w:eastAsiaTheme="minorEastAsia"/>
+          <w:b/>
+        </w:rPr>
+      </w:pPr>
+      <w:r>
+        <w:rPr>
+          <w:rFonts w:eastAsiaTheme="minorEastAsia"/>
+          <w:b/>
+        </w:rPr>
+        <w:t>Rendering Joints and Links – Original Method Attempted</w:t>
+      </w:r>
+    </w:p>
+    <w:p>
+      <w:pPr>
+        <w:pStyle w:val="NoSpacing"/>
+        <w:rPr>
+          <w:rFonts w:eastAsiaTheme="minorEastAsia"/>
+          <w:b/>
+        </w:rPr>
+      </w:pPr>
+    </w:p>
+    <w:p>
+      <w:pPr>
+        <w:pStyle w:val="NoSpacing"/>
+        <w:rPr>
+          <w:rFonts w:eastAsiaTheme="minorEastAsia"/>
+        </w:rPr>
+      </w:pPr>
+      <w:r>
+        <w:rPr>
+          <w:rFonts w:eastAsiaTheme="minorEastAsia"/>
+          <w:b/>
+        </w:rPr>
+        <w:tab/>
+      </w:r>
+      <w:r>
+        <w:rPr>
+          <w:rFonts w:eastAsiaTheme="minorEastAsia"/>
+        </w:rPr>
+        <w:t xml:space="preserve">My greatest challenge came to me when it was time to </w:t>
+      </w:r>
+      <w:r>
+        <w:rPr>
+          <w:rFonts w:eastAsiaTheme="minorEastAsia"/>
+        </w:rPr>
+        <w:t xml:space="preserve">have </w:t>
+      </w:r>
+      <w:r>
+        <w:rPr>
+          <w:rFonts w:eastAsiaTheme="minorEastAsia"/>
+        </w:rPr>
+        <w:t xml:space="preserve">all the joints and links rotate with respect to the previous joints.  </w:t>
+      </w:r>
+      <w:r>
+        <w:rPr>
+          <w:rFonts w:eastAsiaTheme="minorEastAsia"/>
+        </w:rPr>
+        <w:t xml:space="preserve">Originally, </w:t>
+      </w:r>
+      <w:r>
+        <w:rPr>
+          <w:rFonts w:eastAsiaTheme="minorEastAsia"/>
+        </w:rPr>
+        <w:t>when a joint</w:t>
+      </w:r>
+      <w:r>
+        <w:rPr>
+          <w:rFonts w:eastAsiaTheme="minorEastAsia"/>
+        </w:rPr>
+        <w:t xml:space="preserve"> or link</w:t>
+      </w:r>
+      <w:r>
+        <w:rPr>
+          <w:rFonts w:eastAsiaTheme="minorEastAsia"/>
+        </w:rPr>
+        <w:t xml:space="preserve"> was created, </w:t>
+      </w:r>
+      <w:r>
+        <w:rPr>
+          <w:rFonts w:eastAsiaTheme="minorEastAsia"/>
+        </w:rPr>
+        <w:t xml:space="preserve">I had </w:t>
+      </w:r>
+      <w:r>
+        <w:rPr>
+          <w:rFonts w:eastAsiaTheme="minorEastAsia"/>
+        </w:rPr>
+        <w:t xml:space="preserve">a function </w:t>
+      </w:r>
+      <w:r>
+        <w:rPr>
+          <w:rFonts w:eastAsiaTheme="minorEastAsia"/>
+        </w:rPr>
+        <w:t xml:space="preserve">that would push another set of 36 vertices into </w:t>
+      </w:r>
+      <w:r>
+        <w:rPr>
+          <w:rFonts w:eastAsiaTheme="minorEastAsia"/>
+        </w:rPr>
+        <w:t xml:space="preserve">the points vector to be sent to </w:t>
+      </w:r>
+      <w:r>
+        <w:rPr>
+          <w:rFonts w:eastAsiaTheme="minorEastAsia"/>
+        </w:rPr>
+        <w:t xml:space="preserve">the GPU.  </w:t>
+      </w:r>
+      <w:r>
+        <w:rPr>
+          <w:rFonts w:eastAsiaTheme="minorEastAsia"/>
+        </w:rPr>
+        <w:t xml:space="preserve">I had originally created a </w:t>
+      </w:r>
+      <w:r>
+        <w:rPr>
+          <w:rFonts w:eastAsiaTheme="minorEastAsia"/>
+        </w:rPr>
+        <w:t>matrix that wo</w:t>
+      </w:r>
+      <w:r>
+        <w:rPr>
+          <w:rFonts w:eastAsiaTheme="minorEastAsia"/>
+        </w:rPr>
+        <w:t xml:space="preserve">uld store all the joint/link positions, angles, </w:t>
+      </w:r>
+      <w:r>
+        <w:rPr>
+          <w:rFonts w:eastAsiaTheme="minorEastAsia"/>
+        </w:rPr>
+        <w:t>rotation axes</w:t>
+      </w:r>
+      <w:r>
+        <w:rPr>
+          <w:rFonts w:eastAsiaTheme="minorEastAsia"/>
+        </w:rPr>
+        <w:t>/matrices</w:t>
+      </w:r>
+      <w:r>
+        <w:rPr>
+          <w:rFonts w:eastAsiaTheme="minorEastAsia"/>
+        </w:rPr>
+        <w:t xml:space="preserve">, and colors.  </w:t>
+      </w:r>
+      <w:r>
+        <w:rPr>
+          <w:rFonts w:eastAsiaTheme="minorEastAsia"/>
+        </w:rPr>
+        <w:t xml:space="preserve">This matrix would be passed to the vertex </w:t>
+      </w:r>
+      <w:proofErr w:type="spellStart"/>
+      <w:r>
+        <w:rPr>
+          <w:rFonts w:eastAsiaTheme="minorEastAsia"/>
+        </w:rPr>
+        <w:t>shader</w:t>
+      </w:r>
+      <w:proofErr w:type="spellEnd"/>
+      <w:r>
+        <w:rPr>
+          <w:rFonts w:eastAsiaTheme="minorEastAsia"/>
+        </w:rPr>
+        <w:t xml:space="preserve"> – which would then </w:t>
+      </w:r>
+      <w:r>
+        <w:rPr>
+          <w:rFonts w:eastAsiaTheme="minorEastAsia"/>
+        </w:rPr>
+        <w:t>manually rotate</w:t>
       </w:r>
       <w:bookmarkStart w:id="0" w:name="_GoBack"/>
       <w:bookmarkEnd w:id="0"/>
-    </w:p>
-    <w:p>
-      <w:pPr>
-        <w:pStyle w:val="NoSpacing"/>
-        <w:rPr>
-          <w:rFonts w:eastAsiaTheme="minorEastAsia"/>
-          <w:b/>
-        </w:rPr>
-      </w:pPr>
-    </w:p>
-    <w:p>
-      <w:pPr>
-        <w:pStyle w:val="NoSpacing"/>
-        <w:rPr>
-          <w:rFonts w:eastAsiaTheme="minorEastAsia"/>
-        </w:rPr>
-      </w:pPr>
-      <w:r>
-        <w:rPr>
-          <w:rFonts w:eastAsiaTheme="minorEastAsia"/>
-          <w:b/>
-        </w:rPr>
-        <w:t>Rendering Coordinate Axes</w:t>
-      </w:r>
-    </w:p>
-    <w:p>
-      <w:pPr>
-        <w:pStyle w:val="NoSpacing"/>
-        <w:rPr>
-          <w:rFonts w:eastAsiaTheme="minorEastAsia"/>
-          <w:b/>
-        </w:rPr>
-      </w:pPr>
-    </w:p>
-    <w:p>
-      <w:pPr>
-        <w:pStyle w:val="NoSpacing"/>
-        <w:rPr>
-          <w:rFonts w:eastAsiaTheme="minorEastAsia"/>
-          <w:b/>
-        </w:rPr>
-      </w:pPr>
-      <w:r>
-        <w:rPr>
-          <w:rFonts w:eastAsiaTheme="minorEastAsia"/>
-          <w:b/>
-        </w:rPr>
-        <w:t>Rendering Joints and Links – Original Method Attempted</w:t>
-      </w:r>
-    </w:p>
-    <w:p>
-      <w:pPr>
-        <w:pStyle w:val="NoSpacing"/>
-        <w:rPr>
-          <w:rFonts w:eastAsiaTheme="minorEastAsia"/>
-          <w:b/>
-        </w:rPr>
-      </w:pPr>
-    </w:p>
-    <w:p>
-      <w:pPr>
-        <w:pStyle w:val="NoSpacing"/>
-        <w:rPr>
-          <w:rFonts w:eastAsiaTheme="minorEastAsia"/>
-        </w:rPr>
-      </w:pPr>
-      <w:r>
-        <w:rPr>
-          <w:rFonts w:eastAsiaTheme="minorEastAsia"/>
-          <w:b/>
-        </w:rPr>
-        <w:tab/>
-      </w:r>
-      <w:r>
-        <w:rPr>
-          <w:rFonts w:eastAsiaTheme="minorEastAsia"/>
-        </w:rPr>
-        <w:t xml:space="preserve">My greatest challenge came to me when it was time to </w:t>
-      </w:r>
-      <w:r>
-        <w:rPr>
-          <w:rFonts w:eastAsiaTheme="minorEastAsia"/>
-        </w:rPr>
-        <w:t xml:space="preserve">have all the joints and links rotate </w:t>
-      </w:r>
-    </w:p>
-    <w:p>
-      <w:pPr>
-        <w:pStyle w:val="NoSpacing"/>
-        <w:rPr>
-          <w:rFonts w:eastAsiaTheme="minorEastAsia"/>
-          <w:b/>
-        </w:rPr>
-      </w:pPr>
-    </w:p>
-    <w:p>
-      <w:pPr>
-        <w:pStyle w:val="NoSpacing"/>
-        <w:rPr>
-          <w:rFonts w:eastAsiaTheme="minorEastAsia"/>
+      <w:r>
+        <w:rPr>
+          <w:rFonts w:eastAsiaTheme="minorEastAsia"/>
+        </w:rPr>
+        <w:t xml:space="preserve"> </w:t>
+      </w:r>
+    </w:p>
+    <w:p>
+      <w:pPr>
+        <w:pStyle w:val="NoSpacing"/>
+        <w:rPr>
+          <w:rFonts w:eastAsiaTheme="minorEastAsia"/>
+          <w:b/>
+        </w:rPr>
+      </w:pPr>
+    </w:p>
+    <w:p>
+      <w:pPr>
+        <w:pStyle w:val="NoSpacing"/>
+        <w:rPr>
+          <w:rFonts w:eastAsiaTheme="minorEastAsia"/>
+          <w:b/>
         </w:rPr>
       </w:pPr>
       <w:r>
@@ -1470,6 +2222,48 @@
         <w:pStyle w:val="NoSpacing"/>
         <w:rPr>
           <w:rFonts w:eastAsiaTheme="minorEastAsia"/>
+          <w:b/>
+        </w:rPr>
+      </w:pPr>
+    </w:p>
+    <w:p>
+      <w:pPr>
+        <w:pStyle w:val="NoSpacing"/>
+        <w:rPr>
+          <w:rFonts w:eastAsiaTheme="minorEastAsia"/>
+        </w:rPr>
+      </w:pPr>
+      <w:r>
+        <w:rPr>
+          <w:rFonts w:eastAsiaTheme="minorEastAsia"/>
+          <w:b/>
+        </w:rPr>
+        <w:tab/>
+      </w:r>
+      <w:r>
+        <w:rPr>
+          <w:rFonts w:eastAsiaTheme="minorEastAsia"/>
+        </w:rPr>
+        <w:t xml:space="preserve">By using the hierarchical modeling approach </w:t>
+      </w:r>
+      <w:r>
+        <w:rPr>
+          <w:rFonts w:eastAsiaTheme="minorEastAsia"/>
+        </w:rPr>
+        <w:t xml:space="preserve">and creating a single instance of a cube and then performing transformations on the cube, I was able to scrap </w:t>
+      </w:r>
+      <w:r>
+        <w:rPr>
+          <w:rFonts w:eastAsiaTheme="minorEastAsia"/>
+        </w:rPr>
+        <w:t>400 lines of code!</w:t>
+      </w:r>
+    </w:p>
+    <w:p>
+      <w:pPr>
+        <w:pStyle w:val="NoSpacing"/>
+        <w:rPr>
+          <w:rFonts w:eastAsiaTheme="minorEastAsia"/>
         </w:rPr>
       </w:pPr>
     </w:p>
@@ -1530,7 +2324,15 @@
         <w:t xml:space="preserve">After this class has concluded, </w:t>
       </w:r>
       <w:r>
-        <w:t>I will be handing my codebase off to Professor Wu, who may be using my simulator to help teach her Robotics 1 course in Fall 2015.</w:t>
+        <w:t xml:space="preserve">I will be handing my codebase off to Professor Wu, who may be using my simulator to help teach her Robotics 1 course in </w:t>
+      </w:r>
+      <w:proofErr w:type="gramStart"/>
+      <w:r>
+        <w:t>Fall</w:t>
+      </w:r>
+      <w:proofErr w:type="gramEnd"/>
+      <w:r>
+        <w:t xml:space="preserve"> 2015.</w:t>
       </w:r>
     </w:p>
     <w:sectPr>

</xml_diff>

<commit_message>
Fixed link issue in report
</commit_message>
<xml_diff>
--- a/docs/pongb_computer_graphics_final_project_report.docx
+++ b/docs/pongb_computer_graphics_final_project_report.docx
@@ -276,7 +276,15 @@
         <w:t>that</w:t>
       </w:r>
       <w:r>
-        <w:t xml:space="preserve"> budding roboticists </w:t>
+        <w:t xml:space="preserve"> budding </w:t>
+      </w:r>
+      <w:proofErr w:type="spellStart"/>
+      <w:r>
+        <w:t>roboticists</w:t>
+      </w:r>
+      <w:proofErr w:type="spellEnd"/>
+      <w:r>
+        <w:t xml:space="preserve"> </w:t>
       </w:r>
       <w:r>
         <w:t>face when learnin</w:t>
@@ -344,144 +352,163 @@
           <w:rPr>
             <w:rStyle w:val="Hyperlink"/>
           </w:rPr>
-          <w:t>http://www.gazebosim.com</w:t>
+          <w:t>http://www.gazebosim.org</w:t>
         </w:r>
       </w:hyperlink>
       <w:r>
-        <w:t xml:space="preserve">).  </w:t>
-      </w:r>
-      <w:r>
-        <w:t xml:space="preserve">However, this </w:t>
-      </w:r>
-      <w:r>
-        <w:t>software is currently only suppo</w:t>
-      </w:r>
-      <w:r>
-        <w:t>rted on Linux platforms</w:t>
-      </w:r>
-      <w:r>
-        <w:t xml:space="preserve"> and has a large set of software requirements</w:t>
-      </w:r>
-      <w:r>
-        <w:t xml:space="preserve">, forcing interested </w:t>
-      </w:r>
-      <w:r>
-        <w:t xml:space="preserve">roboticists into learning how to use Linux.  </w:t>
-      </w:r>
-      <w:r>
-        <w:t xml:space="preserve">Additionally, </w:t>
-      </w:r>
-      <w:r>
-        <w:t xml:space="preserve">current simulators are </w:t>
-      </w:r>
-      <w:r>
-        <w:t xml:space="preserve">difficult </w:t>
-      </w:r>
-      <w:r>
-        <w:t xml:space="preserve">to use and have unintuitive controls.  </w:t>
-      </w:r>
-      <w:r>
-        <w:t xml:space="preserve">I decided to create a WebGL robotic arm simulator </w:t>
-      </w:r>
-      <w:r>
-        <w:t>to allow users to simulate robotic arms on their browsers to avoid the problems of high-cost and steep learning curves.</w:t>
-      </w:r>
-      <w:r>
-        <w:t xml:space="preserve">  </w:t>
-      </w:r>
-    </w:p>
-    <w:p>
-      <w:pPr>
-        <w:pStyle w:val="NoSpacing"/>
-      </w:pPr>
-    </w:p>
-    <w:p>
-      <w:pPr>
-        <w:pStyle w:val="NoSpacing"/>
-      </w:pPr>
-      <w:r>
-        <w:rPr>
-          <w:b/>
-          <w:u w:val="single"/>
-        </w:rPr>
-        <w:t>Third-Party Libraries Used</w:t>
-      </w:r>
-    </w:p>
-    <w:p>
-      <w:pPr>
-        <w:pStyle w:val="NoSpacing"/>
-      </w:pPr>
-    </w:p>
-    <w:p>
-      <w:pPr>
-        <w:pStyle w:val="NoSpacing"/>
-      </w:pPr>
-      <w:r>
-        <w:tab/>
-        <w:t xml:space="preserve">To avoid reinventing the wheel, I </w:t>
-      </w:r>
-      <w:r>
-        <w:t>am using Angel’s files “MV.js”</w:t>
-      </w:r>
-      <w:r>
-        <w:t>,</w:t>
-      </w:r>
-      <w:r>
         <w:t xml:space="preserve"> </w:t>
       </w:r>
       <w:r>
-        <w:t>“init-shaders.js”</w:t>
-      </w:r>
-      <w:r>
-        <w:t>, and “</w:t>
-      </w:r>
-      <w:r>
-        <w:t xml:space="preserve">webgl-utils.js”.  </w:t>
-      </w:r>
-      <w:r>
-        <w:t>The other files comprising my project are my own work.</w:t>
-      </w:r>
-    </w:p>
-    <w:p>
-      <w:pPr>
-        <w:pStyle w:val="NoSpacing"/>
-      </w:pPr>
-    </w:p>
-    <w:p>
-      <w:pPr>
-        <w:pStyle w:val="NoSpacing"/>
-        <w:rPr>
-          <w:b/>
-          <w:u w:val="single"/>
-        </w:rPr>
-      </w:pPr>
-      <w:r>
-        <w:rPr>
-          <w:b/>
-          <w:u w:val="single"/>
-        </w:rPr>
-        <w:t>Supported Platforms</w:t>
-      </w:r>
-    </w:p>
-    <w:p>
-      <w:pPr>
-        <w:pStyle w:val="NoSpacing"/>
-      </w:pPr>
-    </w:p>
-    <w:p>
-      <w:pPr>
-        <w:pStyle w:val="NoSpacing"/>
-      </w:pPr>
-      <w:r>
-        <w:tab/>
-        <w:t xml:space="preserve">My simulator was tested in Ubuntu Linux 14.04 64-bit as well as Windows 7 64-bit using </w:t>
-      </w:r>
-      <w:r>
-        <w:t xml:space="preserve">the </w:t>
+        <w:t>)</w:t>
       </w:r>
       <w:bookmarkStart w:id="0" w:name="_GoBack"/>
       <w:bookmarkEnd w:id="0"/>
       <w:r>
+        <w:t xml:space="preserve">.  </w:t>
+      </w:r>
+      <w:r>
+        <w:t xml:space="preserve">However, this </w:t>
+      </w:r>
+      <w:r>
+        <w:t>software is currently only suppo</w:t>
+      </w:r>
+      <w:r>
+        <w:t>rted on Linux platforms</w:t>
+      </w:r>
+      <w:r>
+        <w:t xml:space="preserve"> and has a large set of software requirements</w:t>
+      </w:r>
+      <w:r>
+        <w:t xml:space="preserve">, forcing interested </w:t>
+      </w:r>
+      <w:proofErr w:type="spellStart"/>
+      <w:r>
+        <w:t>roboticists</w:t>
+      </w:r>
+      <w:proofErr w:type="spellEnd"/>
+      <w:r>
+        <w:t xml:space="preserve"> into learning how to use Linux.  </w:t>
+      </w:r>
+      <w:r>
+        <w:t xml:space="preserve">Additionally, </w:t>
+      </w:r>
+      <w:r>
+        <w:t xml:space="preserve">current simulators are </w:t>
+      </w:r>
+      <w:r>
+        <w:t xml:space="preserve">difficult </w:t>
+      </w:r>
+      <w:r>
+        <w:t xml:space="preserve">to use and have unintuitive controls.  </w:t>
+      </w:r>
+      <w:r>
+        <w:t xml:space="preserve">I decided to create a </w:t>
+      </w:r>
+      <w:proofErr w:type="spellStart"/>
+      <w:r>
+        <w:t>WebGL</w:t>
+      </w:r>
+      <w:proofErr w:type="spellEnd"/>
+      <w:r>
+        <w:t xml:space="preserve"> robotic arm simulator </w:t>
+      </w:r>
+      <w:r>
+        <w:t>to allow users to simulate robotic arms on their browsers to avoid the problems of high-cost and steep learning curves.</w:t>
+      </w:r>
+      <w:r>
+        <w:t xml:space="preserve">  </w:t>
+      </w:r>
+    </w:p>
+    <w:p>
+      <w:pPr>
+        <w:pStyle w:val="NoSpacing"/>
+      </w:pPr>
+    </w:p>
+    <w:p>
+      <w:pPr>
+        <w:pStyle w:val="NoSpacing"/>
+      </w:pPr>
+      <w:r>
+        <w:rPr>
+          <w:b/>
+          <w:u w:val="single"/>
+        </w:rPr>
+        <w:t>Third-Party Libraries Used</w:t>
+      </w:r>
+    </w:p>
+    <w:p>
+      <w:pPr>
+        <w:pStyle w:val="NoSpacing"/>
+      </w:pPr>
+    </w:p>
+    <w:p>
+      <w:pPr>
+        <w:pStyle w:val="NoSpacing"/>
+      </w:pPr>
+      <w:r>
+        <w:tab/>
+        <w:t xml:space="preserve">To avoid reinventing the wheel, I </w:t>
+      </w:r>
+      <w:r>
+        <w:t>am using Angel’s files “MV.js”</w:t>
+      </w:r>
+      <w:r>
+        <w:t>,</w:t>
+      </w:r>
+      <w:r>
+        <w:t xml:space="preserve"> </w:t>
+      </w:r>
+      <w:r>
+        <w:t>“init-shaders.js”</w:t>
+      </w:r>
+      <w:r>
+        <w:t>, and “</w:t>
+      </w:r>
+      <w:r>
+        <w:t xml:space="preserve">webgl-utils.js”.  </w:t>
+      </w:r>
+      <w:r>
+        <w:t>The other files comprising my project are my own work.</w:t>
+      </w:r>
+    </w:p>
+    <w:p>
+      <w:pPr>
+        <w:pStyle w:val="NoSpacing"/>
+      </w:pPr>
+    </w:p>
+    <w:p>
+      <w:pPr>
+        <w:pStyle w:val="NoSpacing"/>
+        <w:rPr>
+          <w:b/>
+          <w:u w:val="single"/>
+        </w:rPr>
+      </w:pPr>
+      <w:r>
+        <w:rPr>
+          <w:b/>
+          <w:u w:val="single"/>
+        </w:rPr>
+        <w:t>Supported Platforms</w:t>
+      </w:r>
+    </w:p>
+    <w:p>
+      <w:pPr>
+        <w:pStyle w:val="NoSpacing"/>
+      </w:pPr>
+    </w:p>
+    <w:p>
+      <w:pPr>
+        <w:pStyle w:val="NoSpacing"/>
+      </w:pPr>
+      <w:r>
+        <w:tab/>
+        <w:t xml:space="preserve">My simulator was tested in Ubuntu Linux 14.04 64-bit as well as Windows 7 64-bit using </w:t>
+      </w:r>
+      <w:r>
+        <w:t xml:space="preserve">the </w:t>
+      </w:r>
+      <w:r>
         <w:t>Google Chrome browser.</w:t>
       </w:r>
     </w:p>
@@ -615,7 +642,15 @@
         <w:t xml:space="preserve">Cartesian location </w:t>
       </w:r>
       <w:r>
-        <w:t>(1, 1, 1).</w:t>
+        <w:t xml:space="preserve">(1, 1, </w:t>
+      </w:r>
+      <w:proofErr w:type="gramStart"/>
+      <w:r>
+        <w:t>1</w:t>
+      </w:r>
+      <w:proofErr w:type="gramEnd"/>
+      <w:r>
+        <w:t>).</w:t>
       </w:r>
       <w:r>
         <w:t xml:space="preserve">  However, </w:t>
@@ -794,7 +829,21 @@
         <w:rPr>
           <w:rFonts w:eastAsiaTheme="minorEastAsia"/>
         </w:rPr>
-        <w:t xml:space="preserve">the ith joint, </w:t>
+        <w:t xml:space="preserve">the </w:t>
+      </w:r>
+      <w:proofErr w:type="spellStart"/>
+      <w:r>
+        <w:rPr>
+          <w:rFonts w:eastAsiaTheme="minorEastAsia"/>
+        </w:rPr>
+        <w:t>ith</w:t>
+      </w:r>
+      <w:proofErr w:type="spellEnd"/>
+      <w:r>
+        <w:rPr>
+          <w:rFonts w:eastAsiaTheme="minorEastAsia"/>
+        </w:rPr>
+        <w:t xml:space="preserve"> joint, </w:t>
       </w:r>
       <w:r>
         <w:rPr>
@@ -806,7 +855,21 @@
         <w:rPr>
           <w:rFonts w:eastAsiaTheme="minorEastAsia"/>
         </w:rPr>
-        <w:t>the ith joint can be found using the following recursive formula:</w:t>
+        <w:t xml:space="preserve">the </w:t>
+      </w:r>
+      <w:proofErr w:type="spellStart"/>
+      <w:r>
+        <w:rPr>
+          <w:rFonts w:eastAsiaTheme="minorEastAsia"/>
+        </w:rPr>
+        <w:t>ith</w:t>
+      </w:r>
+      <w:proofErr w:type="spellEnd"/>
+      <w:r>
+        <w:rPr>
+          <w:rFonts w:eastAsiaTheme="minorEastAsia"/>
+        </w:rPr>
+        <w:t xml:space="preserve"> joint can be found using the following recursive formula:</w:t>
       </w:r>
     </w:p>
     <w:p>
@@ -1230,7 +1293,29 @@
         <w:rPr>
           <w:rFonts w:eastAsiaTheme="minorEastAsia"/>
         </w:rPr>
-        <w:t xml:space="preserve">while the “mult()” function </w:t>
+        <w:t>while the “</w:t>
+      </w:r>
+      <w:proofErr w:type="spellStart"/>
+      <w:proofErr w:type="gramStart"/>
+      <w:r>
+        <w:rPr>
+          <w:rFonts w:eastAsiaTheme="minorEastAsia"/>
+        </w:rPr>
+        <w:t>mult</w:t>
+      </w:r>
+      <w:proofErr w:type="spellEnd"/>
+      <w:r>
+        <w:rPr>
+          <w:rFonts w:eastAsiaTheme="minorEastAsia"/>
+        </w:rPr>
+        <w:t>(</w:t>
+      </w:r>
+      <w:proofErr w:type="gramEnd"/>
+      <w:r>
+        <w:rPr>
+          <w:rFonts w:eastAsiaTheme="minorEastAsia"/>
+        </w:rPr>
+        <w:t xml:space="preserve">)” function </w:t>
       </w:r>
       <w:r>
         <w:rPr>
@@ -1248,7 +1333,29 @@
         <w:rPr>
           <w:rFonts w:eastAsiaTheme="minorEastAsia"/>
         </w:rPr>
-        <w:t>Therefore, I created my own function “multMatVec()”</w:t>
+        <w:t>Therefore, I created my own function “</w:t>
+      </w:r>
+      <w:proofErr w:type="spellStart"/>
+      <w:proofErr w:type="gramStart"/>
+      <w:r>
+        <w:rPr>
+          <w:rFonts w:eastAsiaTheme="minorEastAsia"/>
+        </w:rPr>
+        <w:t>multMatVec</w:t>
+      </w:r>
+      <w:proofErr w:type="spellEnd"/>
+      <w:r>
+        <w:rPr>
+          <w:rFonts w:eastAsiaTheme="minorEastAsia"/>
+        </w:rPr>
+        <w:t>(</w:t>
+      </w:r>
+      <w:proofErr w:type="gramEnd"/>
+      <w:r>
+        <w:rPr>
+          <w:rFonts w:eastAsiaTheme="minorEastAsia"/>
+        </w:rPr>
+        <w:t>)”</w:t>
       </w:r>
       <w:r>
         <w:rPr>
@@ -1366,7 +1473,21 @@
         <w:rPr>
           <w:rFonts w:eastAsiaTheme="minorEastAsia"/>
         </w:rPr>
-        <w:t>previous kinematic value from the kinematics data array (an O(1) operation) rather than having to redundantly calculate the previous kinematics values.</w:t>
+        <w:t xml:space="preserve">previous kinematic value from the kinematics data array (an </w:t>
+      </w:r>
+      <w:proofErr w:type="gramStart"/>
+      <w:r>
+        <w:rPr>
+          <w:rFonts w:eastAsiaTheme="minorEastAsia"/>
+        </w:rPr>
+        <w:t>O(</w:t>
+      </w:r>
+      <w:proofErr w:type="gramEnd"/>
+      <w:r>
+        <w:rPr>
+          <w:rFonts w:eastAsiaTheme="minorEastAsia"/>
+        </w:rPr>
+        <w:t>1) operation) rather than having to redundantly calculate the previous kinematics values.</w:t>
       </w:r>
     </w:p>
     <w:p>
@@ -1458,7 +1579,21 @@
         <w:rPr>
           <w:rFonts w:eastAsiaTheme="minorEastAsia"/>
         </w:rPr>
-        <w:t xml:space="preserve">A robot joint in the simulator needs to store its Cartesian Location (X, Y, Z) coordinates, </w:t>
+        <w:t xml:space="preserve">A robot joint in the simulator needs to store its Cartesian Location (X, Y, </w:t>
+      </w:r>
+      <w:proofErr w:type="gramStart"/>
+      <w:r>
+        <w:rPr>
+          <w:rFonts w:eastAsiaTheme="minorEastAsia"/>
+        </w:rPr>
+        <w:t>Z</w:t>
+      </w:r>
+      <w:proofErr w:type="gramEnd"/>
+      <w:r>
+        <w:rPr>
+          <w:rFonts w:eastAsiaTheme="minorEastAsia"/>
+        </w:rPr>
+        <w:t xml:space="preserve">) coordinates, </w:t>
       </w:r>
       <w:r>
         <w:rPr>
@@ -1548,17 +1683,39 @@
         </w:rPr>
         <w:t xml:space="preserve">a 6-digit hexadecimal number (from #000000 (black) to #FFFFFF (white)).  </w:t>
       </w:r>
-      <w:r>
-        <w:rPr>
-          <w:rFonts w:eastAsiaTheme="minorEastAsia"/>
-        </w:rPr>
-        <w:t xml:space="preserve">WebGL </w:t>
-      </w:r>
-      <w:r>
-        <w:rPr>
-          <w:rFonts w:eastAsiaTheme="minorEastAsia"/>
-        </w:rPr>
-        <w:t xml:space="preserve">requires a vec4() object where the red, green, and blue </w:t>
+      <w:proofErr w:type="spellStart"/>
+      <w:r>
+        <w:rPr>
+          <w:rFonts w:eastAsiaTheme="minorEastAsia"/>
+        </w:rPr>
+        <w:t>WebGL</w:t>
+      </w:r>
+      <w:proofErr w:type="spellEnd"/>
+      <w:r>
+        <w:rPr>
+          <w:rFonts w:eastAsiaTheme="minorEastAsia"/>
+        </w:rPr>
+        <w:t xml:space="preserve"> </w:t>
+      </w:r>
+      <w:r>
+        <w:rPr>
+          <w:rFonts w:eastAsiaTheme="minorEastAsia"/>
+        </w:rPr>
+        <w:t xml:space="preserve">requires a </w:t>
+      </w:r>
+      <w:proofErr w:type="gramStart"/>
+      <w:r>
+        <w:rPr>
+          <w:rFonts w:eastAsiaTheme="minorEastAsia"/>
+        </w:rPr>
+        <w:t>vec4(</w:t>
+      </w:r>
+      <w:proofErr w:type="gramEnd"/>
+      <w:r>
+        <w:rPr>
+          <w:rFonts w:eastAsiaTheme="minorEastAsia"/>
+        </w:rPr>
+        <w:t xml:space="preserve">) object where the red, green, and blue </w:t>
       </w:r>
       <w:r>
         <w:rPr>
@@ -1576,13 +1733,43 @@
         <w:rPr>
           <w:rFonts w:eastAsiaTheme="minorEastAsia"/>
         </w:rPr>
-        <w:t>the functions “colorHexToDec()” and “</w:t>
-      </w:r>
-      <w:r>
-        <w:rPr>
-          <w:rFonts w:eastAsiaTheme="minorEastAsia"/>
-        </w:rPr>
-        <w:t>convertColor()”</w:t>
+        <w:t>the functions “</w:t>
+      </w:r>
+      <w:proofErr w:type="spellStart"/>
+      <w:proofErr w:type="gramStart"/>
+      <w:r>
+        <w:rPr>
+          <w:rFonts w:eastAsiaTheme="minorEastAsia"/>
+        </w:rPr>
+        <w:t>colorHexToDec</w:t>
+      </w:r>
+      <w:proofErr w:type="spellEnd"/>
+      <w:r>
+        <w:rPr>
+          <w:rFonts w:eastAsiaTheme="minorEastAsia"/>
+        </w:rPr>
+        <w:t>(</w:t>
+      </w:r>
+      <w:proofErr w:type="gramEnd"/>
+      <w:r>
+        <w:rPr>
+          <w:rFonts w:eastAsiaTheme="minorEastAsia"/>
+        </w:rPr>
+        <w:t>)” and “</w:t>
+      </w:r>
+      <w:proofErr w:type="spellStart"/>
+      <w:r>
+        <w:rPr>
+          <w:rFonts w:eastAsiaTheme="minorEastAsia"/>
+        </w:rPr>
+        <w:t>convertColor</w:t>
+      </w:r>
+      <w:proofErr w:type="spellEnd"/>
+      <w:r>
+        <w:rPr>
+          <w:rFonts w:eastAsiaTheme="minorEastAsia"/>
+        </w:rPr>
+        <w:t>()”</w:t>
       </w:r>
       <w:r>
         <w:rPr>
@@ -1659,7 +1846,43 @@
         <w:rPr>
           <w:rFonts w:eastAsiaTheme="minorEastAsia"/>
         </w:rPr>
-        <w:t xml:space="preserve">I could dynamically add any number of joints and control them independently by using Javascript’s “document.createElement()” function.  </w:t>
+        <w:t xml:space="preserve">I could dynamically add any number of joints and control them independently by using </w:t>
+      </w:r>
+      <w:proofErr w:type="spellStart"/>
+      <w:r>
+        <w:rPr>
+          <w:rFonts w:eastAsiaTheme="minorEastAsia"/>
+        </w:rPr>
+        <w:t>Javascript’s</w:t>
+      </w:r>
+      <w:proofErr w:type="spellEnd"/>
+      <w:r>
+        <w:rPr>
+          <w:rFonts w:eastAsiaTheme="minorEastAsia"/>
+        </w:rPr>
+        <w:t xml:space="preserve"> “</w:t>
+      </w:r>
+      <w:proofErr w:type="spellStart"/>
+      <w:proofErr w:type="gramStart"/>
+      <w:r>
+        <w:rPr>
+          <w:rFonts w:eastAsiaTheme="minorEastAsia"/>
+        </w:rPr>
+        <w:t>document.createElement</w:t>
+      </w:r>
+      <w:proofErr w:type="spellEnd"/>
+      <w:r>
+        <w:rPr>
+          <w:rFonts w:eastAsiaTheme="minorEastAsia"/>
+        </w:rPr>
+        <w:t>(</w:t>
+      </w:r>
+      <w:proofErr w:type="gramEnd"/>
+      <w:r>
+        <w:rPr>
+          <w:rFonts w:eastAsiaTheme="minorEastAsia"/>
+        </w:rPr>
+        <w:t xml:space="preserve">)” function.  </w:t>
       </w:r>
       <w:r>
         <w:rPr>
@@ -1689,7 +1912,29 @@
         <w:rPr>
           <w:rFonts w:eastAsiaTheme="minorEastAsia"/>
         </w:rPr>
-        <w:t xml:space="preserve">Please refer to the function “addJointCallback()” </w:t>
+        <w:t>Please refer to the function “</w:t>
+      </w:r>
+      <w:proofErr w:type="spellStart"/>
+      <w:proofErr w:type="gramStart"/>
+      <w:r>
+        <w:rPr>
+          <w:rFonts w:eastAsiaTheme="minorEastAsia"/>
+        </w:rPr>
+        <w:t>addJointCallback</w:t>
+      </w:r>
+      <w:proofErr w:type="spellEnd"/>
+      <w:r>
+        <w:rPr>
+          <w:rFonts w:eastAsiaTheme="minorEastAsia"/>
+        </w:rPr>
+        <w:t>(</w:t>
+      </w:r>
+      <w:proofErr w:type="gramEnd"/>
+      <w:r>
+        <w:rPr>
+          <w:rFonts w:eastAsiaTheme="minorEastAsia"/>
+        </w:rPr>
+        <w:t xml:space="preserve">)” </w:t>
       </w:r>
       <w:r>
         <w:rPr>
@@ -1791,7 +2036,21 @@
         <w:rPr>
           <w:rFonts w:eastAsiaTheme="minorEastAsia"/>
         </w:rPr>
-        <w:t xml:space="preserve">the third array (“jointAngles”) contains </w:t>
+        <w:t>the third array (“</w:t>
+      </w:r>
+      <w:proofErr w:type="spellStart"/>
+      <w:r>
+        <w:rPr>
+          <w:rFonts w:eastAsiaTheme="minorEastAsia"/>
+        </w:rPr>
+        <w:t>jointAngles</w:t>
+      </w:r>
+      <w:proofErr w:type="spellEnd"/>
+      <w:r>
+        <w:rPr>
+          <w:rFonts w:eastAsiaTheme="minorEastAsia"/>
+        </w:rPr>
+        <w:t xml:space="preserve">”) contains </w:t>
       </w:r>
       <w:r>
         <w:rPr>
@@ -1984,7 +2243,21 @@
         <w:rPr>
           <w:rFonts w:eastAsiaTheme="minorEastAsia"/>
         </w:rPr>
-        <w:t xml:space="preserve">be passed to the vertex shader, </w:t>
+        <w:t xml:space="preserve">be passed to the vertex </w:t>
+      </w:r>
+      <w:proofErr w:type="spellStart"/>
+      <w:r>
+        <w:rPr>
+          <w:rFonts w:eastAsiaTheme="minorEastAsia"/>
+        </w:rPr>
+        <w:t>shader</w:t>
+      </w:r>
+      <w:proofErr w:type="spellEnd"/>
+      <w:r>
+        <w:rPr>
+          <w:rFonts w:eastAsiaTheme="minorEastAsia"/>
+        </w:rPr>
+        <w:t xml:space="preserve">, </w:t>
       </w:r>
       <w:r>
         <w:rPr>
@@ -2020,7 +2293,21 @@
         <w:rPr>
           <w:rFonts w:eastAsiaTheme="minorEastAsia"/>
         </w:rPr>
-        <w:t xml:space="preserve">Debugging GLSL shader code was near impossible without a specialized GLSL debugger.  </w:t>
+        <w:t xml:space="preserve">Debugging GLSL </w:t>
+      </w:r>
+      <w:proofErr w:type="spellStart"/>
+      <w:r>
+        <w:rPr>
+          <w:rFonts w:eastAsiaTheme="minorEastAsia"/>
+        </w:rPr>
+        <w:t>shader</w:t>
+      </w:r>
+      <w:proofErr w:type="spellEnd"/>
+      <w:r>
+        <w:rPr>
+          <w:rFonts w:eastAsiaTheme="minorEastAsia"/>
+        </w:rPr>
+        <w:t xml:space="preserve"> code was near impossible without a specialized GLSL debugger.  </w:t>
       </w:r>
       <w:r>
         <w:rPr>
@@ -2147,8 +2434,16 @@
         <w:rPr>
           <w:rFonts w:eastAsiaTheme="minorEastAsia"/>
         </w:rPr>
-        <w:t>rotate all joints with respect to the previous joints without using the vertex or fragment shaders</w:t>
-      </w:r>
+        <w:t xml:space="preserve">rotate all joints with respect to the previous joints without using the vertex or fragment </w:t>
+      </w:r>
+      <w:proofErr w:type="spellStart"/>
+      <w:r>
+        <w:rPr>
+          <w:rFonts w:eastAsiaTheme="minorEastAsia"/>
+        </w:rPr>
+        <w:t>shaders</w:t>
+      </w:r>
+      <w:proofErr w:type="spellEnd"/>
       <w:r>
         <w:rPr>
           <w:rFonts w:eastAsiaTheme="minorEastAsia"/>
@@ -2219,7 +2514,23 @@
         <w:t xml:space="preserve"> a tool that </w:t>
       </w:r>
       <w:r>
-        <w:t>other roboticists and myself can use to</w:t>
+        <w:t xml:space="preserve">other </w:t>
+      </w:r>
+      <w:proofErr w:type="spellStart"/>
+      <w:r>
+        <w:t>roboticists</w:t>
+      </w:r>
+      <w:proofErr w:type="spellEnd"/>
+      <w:r>
+        <w:t xml:space="preserve"> and </w:t>
+      </w:r>
+      <w:proofErr w:type="gramStart"/>
+      <w:r>
+        <w:t>myself</w:t>
+      </w:r>
+      <w:proofErr w:type="gramEnd"/>
+      <w:r>
+        <w:t xml:space="preserve"> can use to</w:t>
       </w:r>
       <w:r>
         <w:t xml:space="preserve"> easily</w:t>
@@ -2250,7 +2561,15 @@
         <w:t xml:space="preserve">After this class has concluded, </w:t>
       </w:r>
       <w:r>
-        <w:t>I will be handing my codebase off to Professor Wu, who may be using my simulator to help teach her Robotics 1 course in Fall 2015.</w:t>
+        <w:t xml:space="preserve">I will be handing my codebase off to Professor Wu, who may be using my simulator to help teach her Robotics 1 course in </w:t>
+      </w:r>
+      <w:proofErr w:type="gramStart"/>
+      <w:r>
+        <w:t>Fall</w:t>
+      </w:r>
+      <w:proofErr w:type="gramEnd"/>
+      <w:r>
+        <w:t xml:space="preserve"> 2015.</w:t>
       </w:r>
     </w:p>
     <w:sectPr>
@@ -2510,6 +2829,18 @@
       <w:szCs w:val="16"/>
     </w:rPr>
   </w:style>
+  <w:style w:type="character" w:styleId="FollowedHyperlink">
+    <w:name w:val="FollowedHyperlink"/>
+    <w:basedOn w:val="DefaultParagraphFont"/>
+    <w:uiPriority w:val="99"/>
+    <w:semiHidden/>
+    <w:unhideWhenUsed/>
+    <w:rsid w:val="0012401B"/>
+    <w:rPr>
+      <w:color w:val="800080" w:themeColor="followedHyperlink"/>
+      <w:u w:val="single"/>
+    </w:rPr>
+  </w:style>
 </w:styles>
 </file>
 
@@ -2758,6 +3089,18 @@
       <w:rFonts w:ascii="Tahoma" w:hAnsi="Tahoma" w:cs="Tahoma"/>
       <w:sz w:val="16"/>
       <w:szCs w:val="16"/>
+    </w:rPr>
+  </w:style>
+  <w:style w:type="character" w:styleId="FollowedHyperlink">
+    <w:name w:val="FollowedHyperlink"/>
+    <w:basedOn w:val="DefaultParagraphFont"/>
+    <w:uiPriority w:val="99"/>
+    <w:semiHidden/>
+    <w:unhideWhenUsed/>
+    <w:rsid w:val="0012401B"/>
+    <w:rPr>
+      <w:color w:val="800080" w:themeColor="followedHyperlink"/>
+      <w:u w:val="single"/>
     </w:rPr>
   </w:style>
 </w:styles>

</xml_diff>